<commit_message>
Mile stone 3_ reference
</commit_message>
<xml_diff>
--- a/Android_project_Milestones/Milestone 3/References.docx
+++ b/Android_project_Milestones/Milestone 3/References.docx
@@ -44,28 +44,6 @@
           <w:sz-cs w:val="24"/>
         </w:rPr>
         <w:t xml:space="preserve">From the class notes</w:t>
-      </w:r>
-    </w:p>
-    <w:p>
-      <w:pPr/>
-      <w:r>
-        <w:rPr>
-          <w:rFonts w:ascii="Times" w:hAnsi="Times" w:cs="Times"/>
-          <w:sz w:val="24"/>
-          <w:sz-cs w:val="24"/>
-        </w:rPr>
-        <w:t xml:space="preserve"/>
-      </w:r>
-    </w:p>
-    <w:p>
-      <w:pPr/>
-      <w:r>
-        <w:rPr>
-          <w:rFonts w:ascii="Times" w:hAnsi="Times" w:cs="Times"/>
-          <w:sz w:val="24"/>
-          <w:sz-cs w:val="24"/>
-        </w:rPr>
-        <w:t xml:space="preserve">Internal timer:</w:t>
       </w:r>
     </w:p>
     <w:sectPr>

</xml_diff>